<commit_message>
fix hash in tasks #3
</commit_message>
<xml_diff>
--- a/CYBER360-Lab-Power-of-Remoting.docx
+++ b/CYBER360-Lab-Power-of-Remoting.docx
@@ -90,7 +90,7 @@
           <w:rStyle w:val="SubtleEmphasis"/>
           <w:noProof/>
         </w:rPr>
-        <w:t>6/21/2024 2:26 PM</w:t>
+        <w:t>9/14/2024 11:27 AM</w:t>
       </w:r>
       <w:r>
         <w:rPr>
@@ -241,37 +241,21 @@
           <w:i/>
           <w:iCs/>
         </w:rPr>
-        <w:t xml:space="preserve">DO NOT submit one </w:t>
-      </w:r>
-      <w:proofErr w:type="gramStart"/>
+        <w:t>DO NOT submit one jointly</w:t>
+      </w:r>
       <w:r>
         <w:rPr>
           <w:i/>
           <w:iCs/>
         </w:rPr>
-        <w:t>jointly</w:t>
+        <w:t>-</w:t>
       </w:r>
       <w:r>
         <w:rPr>
           <w:i/>
           <w:iCs/>
         </w:rPr>
-        <w:t>-</w:t>
-      </w:r>
-      <w:r>
-        <w:rPr>
-          <w:i/>
-          <w:iCs/>
-        </w:rPr>
-        <w:t>authored</w:t>
-      </w:r>
-      <w:proofErr w:type="gramEnd"/>
-      <w:r>
-        <w:rPr>
-          <w:i/>
-          <w:iCs/>
-        </w:rPr>
-        <w:t xml:space="preserve"> document</w:t>
+        <w:t>authored document</w:t>
       </w:r>
       <w:r>
         <w:rPr>
@@ -464,13 +448,8 @@
         <w:t>already</w:t>
       </w:r>
       <w:r>
-        <w:t xml:space="preserve"> pre-configured to support PowerShell </w:t>
-      </w:r>
-      <w:proofErr w:type="gramStart"/>
-      <w:r>
-        <w:t>remoting</w:t>
-      </w:r>
-      <w:proofErr w:type="gramEnd"/>
+        <w:t xml:space="preserve"> pre-configured to support PowerShell remoting</w:t>
+      </w:r>
       <w:r>
         <w:t>.</w:t>
       </w:r>
@@ -1273,26 +1252,17 @@
           <w:b/>
           <w:bCs/>
         </w:rPr>
-        <w:t xml:space="preserve"> Win32_PingStatus</w:t>
-      </w:r>
-      <w:proofErr w:type="gramStart"/>
+        <w:t xml:space="preserve"> Win32_PingStatus).</w:t>
+      </w:r>
+      <w:proofErr w:type="spellStart"/>
       <w:r>
         <w:rPr>
           <w:b/>
           <w:bCs/>
         </w:rPr>
-        <w:t>).</w:t>
-      </w:r>
-      <w:proofErr w:type="spellStart"/>
-      <w:r>
-        <w:rPr>
-          <w:b/>
-          <w:bCs/>
-        </w:rPr>
         <w:t>CimClassProperties</w:t>
       </w:r>
       <w:proofErr w:type="spellEnd"/>
-      <w:proofErr w:type="gramEnd"/>
     </w:p>
     <w:p>
       <w:pPr>
@@ -1457,7 +1427,6 @@
         </w:rPr>
         <w:t xml:space="preserve"> </w:t>
       </w:r>
-      <w:proofErr w:type="gramStart"/>
       <w:r>
         <w:rPr>
           <w:rFonts w:ascii="Consolas" w:hAnsi="Consolas"/>
@@ -1466,9 +1435,17 @@
           <w:sz w:val="20"/>
           <w:szCs w:val="20"/>
         </w:rPr>
-        <w:t>Name,@</w:t>
-      </w:r>
-      <w:proofErr w:type="gramEnd"/>
+        <w:t>Name,@{Name=</w:t>
+      </w:r>
+      <w:r>
+        <w:rPr>
+          <w:rFonts w:ascii="Consolas" w:hAnsi="Consolas" w:cs="Lucida Console"/>
+          <w:sz w:val="20"/>
+          <w:szCs w:val="20"/>
+        </w:rPr>
+        <w:t>'</w:t>
+      </w:r>
+      <w:proofErr w:type="spellStart"/>
       <w:r>
         <w:rPr>
           <w:rFonts w:ascii="Consolas" w:hAnsi="Consolas"/>
@@ -1477,7 +1454,7 @@
           <w:sz w:val="20"/>
           <w:szCs w:val="20"/>
         </w:rPr>
-        <w:t>{Name=</w:t>
+        <w:t>Size</w:t>
       </w:r>
       <w:r>
         <w:rPr>
@@ -1487,7 +1464,6 @@
         </w:rPr>
         <w:t>'</w:t>
       </w:r>
-      <w:proofErr w:type="spellStart"/>
       <w:r>
         <w:rPr>
           <w:rFonts w:ascii="Consolas" w:hAnsi="Consolas"/>
@@ -1496,16 +1472,9 @@
           <w:sz w:val="20"/>
           <w:szCs w:val="20"/>
         </w:rPr>
-        <w:t>Size</w:t>
-      </w:r>
-      <w:r>
-        <w:rPr>
-          <w:rFonts w:ascii="Consolas" w:hAnsi="Consolas" w:cs="Lucida Console"/>
-          <w:sz w:val="20"/>
-          <w:szCs w:val="20"/>
-        </w:rPr>
-        <w:t>'</w:t>
-      </w:r>
+        <w:t>;Expression</w:t>
+      </w:r>
+      <w:proofErr w:type="spellEnd"/>
       <w:r>
         <w:rPr>
           <w:rFonts w:ascii="Consolas" w:hAnsi="Consolas"/>
@@ -1514,9 +1483,8 @@
           <w:sz w:val="20"/>
           <w:szCs w:val="20"/>
         </w:rPr>
-        <w:t>;Expression</w:t>
-      </w:r>
-      <w:proofErr w:type="spellEnd"/>
+        <w:t>={$_.</w:t>
+      </w:r>
       <w:r>
         <w:rPr>
           <w:rFonts w:ascii="Consolas" w:hAnsi="Consolas"/>
@@ -1525,7 +1493,7 @@
           <w:sz w:val="20"/>
           <w:szCs w:val="20"/>
         </w:rPr>
-        <w:t>={$_.</w:t>
+        <w:t>L</w:t>
       </w:r>
       <w:r>
         <w:rPr>
@@ -1535,7 +1503,7 @@
           <w:sz w:val="20"/>
           <w:szCs w:val="20"/>
         </w:rPr>
-        <w:t>L</w:t>
+        <w:t>ength/</w:t>
       </w:r>
       <w:r>
         <w:rPr>
@@ -1545,7 +1513,17 @@
           <w:sz w:val="20"/>
           <w:szCs w:val="20"/>
         </w:rPr>
-        <w:t>ength/kb}}</w:t>
+        <w:t>1</w:t>
+      </w:r>
+      <w:r>
+        <w:rPr>
+          <w:rFonts w:ascii="Consolas" w:hAnsi="Consolas"/>
+          <w:b/>
+          <w:bCs/>
+          <w:sz w:val="20"/>
+          <w:szCs w:val="20"/>
+        </w:rPr>
+        <w:t>kb}}</w:t>
       </w:r>
       <w:r>
         <w:rPr>
@@ -1612,9 +1590,17 @@
           <w:sz w:val="20"/>
           <w:szCs w:val="20"/>
         </w:rPr>
-        <w:t xml:space="preserve">Select </w:t>
-      </w:r>
-      <w:proofErr w:type="gramStart"/>
+        <w:t>Select Name,@{Name=</w:t>
+      </w:r>
+      <w:r>
+        <w:rPr>
+          <w:rFonts w:ascii="Consolas" w:hAnsi="Consolas" w:cs="Lucida Console"/>
+          <w:sz w:val="20"/>
+          <w:szCs w:val="20"/>
+        </w:rPr>
+        <w:t>'</w:t>
+      </w:r>
+      <w:proofErr w:type="spellStart"/>
       <w:r>
         <w:rPr>
           <w:rFonts w:ascii="Consolas" w:hAnsi="Consolas"/>
@@ -1623,9 +1609,16 @@
           <w:sz w:val="20"/>
           <w:szCs w:val="20"/>
         </w:rPr>
-        <w:t>Name,@</w:t>
-      </w:r>
-      <w:proofErr w:type="gramEnd"/>
+        <w:t>Size</w:t>
+      </w:r>
+      <w:r>
+        <w:rPr>
+          <w:rFonts w:ascii="Consolas" w:hAnsi="Consolas" w:cs="Lucida Console"/>
+          <w:sz w:val="20"/>
+          <w:szCs w:val="20"/>
+        </w:rPr>
+        <w:t>'</w:t>
+      </w:r>
       <w:r>
         <w:rPr>
           <w:rFonts w:ascii="Consolas" w:hAnsi="Consolas"/>
@@ -1634,17 +1627,9 @@
           <w:sz w:val="20"/>
           <w:szCs w:val="20"/>
         </w:rPr>
-        <w:t>{Name=</w:t>
-      </w:r>
-      <w:r>
-        <w:rPr>
-          <w:rFonts w:ascii="Consolas" w:hAnsi="Consolas" w:cs="Lucida Console"/>
-          <w:sz w:val="20"/>
-          <w:szCs w:val="20"/>
-        </w:rPr>
-        <w:t>'</w:t>
-      </w:r>
-      <w:proofErr w:type="spellStart"/>
+        <w:t>;Expression</w:t>
+      </w:r>
+      <w:proofErr w:type="spellEnd"/>
       <w:r>
         <w:rPr>
           <w:rFonts w:ascii="Consolas" w:hAnsi="Consolas"/>
@@ -1653,15 +1638,7 @@
           <w:sz w:val="20"/>
           <w:szCs w:val="20"/>
         </w:rPr>
-        <w:t>Size</w:t>
-      </w:r>
-      <w:r>
-        <w:rPr>
-          <w:rFonts w:ascii="Consolas" w:hAnsi="Consolas" w:cs="Lucida Console"/>
-          <w:sz w:val="20"/>
-          <w:szCs w:val="20"/>
-        </w:rPr>
-        <w:t>'</w:t>
+        <w:t>={</w:t>
       </w:r>
       <w:r>
         <w:rPr>
@@ -1671,27 +1648,6 @@
           <w:sz w:val="20"/>
           <w:szCs w:val="20"/>
         </w:rPr>
-        <w:t>;Expression</w:t>
-      </w:r>
-      <w:proofErr w:type="spellEnd"/>
-      <w:r>
-        <w:rPr>
-          <w:rFonts w:ascii="Consolas" w:hAnsi="Consolas"/>
-          <w:b/>
-          <w:bCs/>
-          <w:sz w:val="20"/>
-          <w:szCs w:val="20"/>
-        </w:rPr>
-        <w:t>={</w:t>
-      </w:r>
-      <w:r>
-        <w:rPr>
-          <w:rFonts w:ascii="Consolas" w:hAnsi="Consolas"/>
-          <w:b/>
-          <w:bCs/>
-          <w:sz w:val="20"/>
-          <w:szCs w:val="20"/>
-        </w:rPr>
         <w:br/>
         <w:t xml:space="preserve">    "$([math]::round($_.length/1mb,2)) MB"}}</w:t>
       </w:r>
@@ -1765,7 +1721,6 @@
       <w:r>
         <w:t xml:space="preserve">s, such as using </w:t>
       </w:r>
-      <w:proofErr w:type="gramStart"/>
       <w:r>
         <w:t xml:space="preserve">both  </w:t>
       </w:r>
@@ -1778,7 +1733,6 @@
         <w:t>powershell</w:t>
       </w:r>
       <w:proofErr w:type="spellEnd"/>
-      <w:proofErr w:type="gramEnd"/>
       <w:r>
         <w:t xml:space="preserve">  and</w:t>
       </w:r>
@@ -1910,16 +1864,11 @@
         <w:t>Number of</w:t>
       </w:r>
       <w:r>
-        <w:t xml:space="preserve"> processors (</w:t>
-      </w:r>
-      <w:proofErr w:type="gramStart"/>
-      <w:r>
-        <w:t>CPUs)</w:t>
+        <w:t xml:space="preserve"> processors (CPUs)</w:t>
       </w:r>
       <w:r>
         <w:t>.</w:t>
       </w:r>
-      <w:proofErr w:type="gramEnd"/>
       <w:r>
         <w:t>and am</w:t>
       </w:r>
@@ -2341,26 +2290,10 @@
     </w:p>
     <w:p>
       <w:r>
-        <w:t>Prepare your own report as a Microsoft Word document, in which you explain the work you and your partner did to accomplish this lab. Where appropriate, illustrate your report by including screen-</w:t>
-      </w:r>
-      <w:proofErr w:type="gramStart"/>
-      <w:r>
-        <w:t>capture</w:t>
-      </w:r>
-      <w:proofErr w:type="gramEnd"/>
-      <w:r>
-        <w:t xml:space="preserve"> evidence showing that you accomplished each lab task.</w:t>
-      </w:r>
-      <w:r>
-        <w:t xml:space="preserve"> Copy the most useful search queries and chatbot conversation prompts that you and your partner found most </w:t>
-      </w:r>
-      <w:proofErr w:type="gramStart"/>
-      <w:r>
-        <w:t>helpful, and</w:t>
-      </w:r>
-      <w:proofErr w:type="gramEnd"/>
-      <w:r>
-        <w:t xml:space="preserve"> include them in your report.</w:t>
+        <w:t>Prepare your own report as a Microsoft Word document, in which you explain the work you and your partner did to accomplish this lab. Where appropriate, illustrate your report by including screen-capture evidence showing that you accomplished each lab task.</w:t>
+      </w:r>
+      <w:r>
+        <w:t xml:space="preserve"> Copy the most useful search queries and chatbot conversation prompts that you and your partner found most helpful, and include them in your report.</w:t>
       </w:r>
       <w:r>
         <w:t xml:space="preserve"> </w:t>
@@ -2377,23 +2310,7 @@
           <w:i/>
           <w:iCs/>
         </w:rPr>
-        <w:t xml:space="preserve">DO NOT submit one </w:t>
-      </w:r>
-      <w:proofErr w:type="gramStart"/>
-      <w:r>
-        <w:rPr>
-          <w:i/>
-          <w:iCs/>
-        </w:rPr>
-        <w:t>jointly-authored</w:t>
-      </w:r>
-      <w:proofErr w:type="gramEnd"/>
-      <w:r>
-        <w:rPr>
-          <w:i/>
-          <w:iCs/>
-        </w:rPr>
-        <w:t xml:space="preserve"> document. E</w:t>
+        <w:t>DO NOT submit one jointly-authored document. E</w:t>
       </w:r>
       <w:r>
         <w:rPr>
@@ -7767,6 +7684,7 @@
     <w:rsid w:val="009E78B7"/>
     <w:rsid w:val="00A8380A"/>
     <w:rsid w:val="00AD1DF9"/>
+    <w:rsid w:val="00AF7FF5"/>
     <w:rsid w:val="00B3043F"/>
     <w:rsid w:val="00B45BB0"/>
     <w:rsid w:val="00B5485D"/>
@@ -7782,6 +7700,7 @@
     <w:rsid w:val="00D11460"/>
     <w:rsid w:val="00D16251"/>
     <w:rsid w:val="00D67AF3"/>
+    <w:rsid w:val="00E14BEF"/>
     <w:rsid w:val="00E94293"/>
     <w:rsid w:val="00EF632A"/>
     <w:rsid w:val="00F33DC9"/>

</xml_diff>

<commit_message>
password instructions for Power of Remoting lab
</commit_message>
<xml_diff>
--- a/CYBER360-Lab-Power-of-Remoting.docx
+++ b/CYBER360-Lab-Power-of-Remoting.docx
@@ -1197,7 +1197,21 @@
           <w:szCs w:val="22"/>
         </w:rPr>
         <w:br/>
-        <w:t>Password: Your I-Number</w:t>
+        <w:t>Password: Your</w:t>
+      </w:r>
+      <w:r>
+        <w:rPr>
+          <w:sz w:val="22"/>
+          <w:szCs w:val="22"/>
+        </w:rPr>
+        <w:t xml:space="preserve"> eleven digit</w:t>
+      </w:r>
+      <w:r>
+        <w:rPr>
+          <w:sz w:val="22"/>
+          <w:szCs w:val="22"/>
+        </w:rPr>
+        <w:t xml:space="preserve"> I-Number</w:t>
       </w:r>
       <w:r>
         <w:rPr>
@@ -1212,6 +1226,15 @@
           <w:szCs w:val="22"/>
         </w:rPr>
         <w:t xml:space="preserve"> </w:t>
+      </w:r>
+      <w:r>
+        <w:rPr>
+          <w:i/>
+          <w:iCs/>
+          <w:sz w:val="22"/>
+          <w:szCs w:val="22"/>
+        </w:rPr>
+        <w:t>(If your I-Number has fewer digits, prepend zeroes to it.)</w:t>
       </w:r>
     </w:p>
     <w:p>
@@ -2331,6 +2354,7 @@
         </w:rPr>
         <w:t>Size</w:t>
       </w:r>
+      <w:proofErr w:type="gramStart"/>
       <w:r>
         <w:rPr>
           <w:rFonts w:ascii="Consolas" w:hAnsi="Consolas" w:cs="Lucida Console"/>
@@ -2350,6 +2374,7 @@
         <w:t>;Expression</w:t>
       </w:r>
       <w:proofErr w:type="spellEnd"/>
+      <w:proofErr w:type="gramEnd"/>
       <w:r>
         <w:rPr>
           <w:rFonts w:ascii="Consolas" w:hAnsi="Consolas"/>
@@ -2358,8 +2383,9 @@
           <w:sz w:val="22"/>
           <w:szCs w:val="22"/>
         </w:rPr>
-        <w:t>={$_.</w:t>
-      </w:r>
+        <w:t>={$</w:t>
+      </w:r>
+      <w:proofErr w:type="gramStart"/>
       <w:r>
         <w:rPr>
           <w:rFonts w:ascii="Consolas" w:hAnsi="Consolas"/>
@@ -2368,7 +2394,7 @@
           <w:sz w:val="22"/>
           <w:szCs w:val="22"/>
         </w:rPr>
-        <w:t>L</w:t>
+        <w:t>_.</w:t>
       </w:r>
       <w:r>
         <w:rPr>
@@ -2378,7 +2404,28 @@
           <w:sz w:val="22"/>
           <w:szCs w:val="22"/>
         </w:rPr>
-        <w:t>ength/</w:t>
+        <w:t>L</w:t>
+      </w:r>
+      <w:r>
+        <w:rPr>
+          <w:rFonts w:ascii="Consolas" w:hAnsi="Consolas"/>
+          <w:b/>
+          <w:bCs/>
+          <w:sz w:val="22"/>
+          <w:szCs w:val="22"/>
+        </w:rPr>
+        <w:t>ength</w:t>
+      </w:r>
+      <w:proofErr w:type="gramEnd"/>
+      <w:r>
+        <w:rPr>
+          <w:rFonts w:ascii="Consolas" w:hAnsi="Consolas"/>
+          <w:b/>
+          <w:bCs/>
+          <w:sz w:val="22"/>
+          <w:szCs w:val="22"/>
+        </w:rPr>
+        <w:t>/</w:t>
       </w:r>
       <w:r>
         <w:rPr>
@@ -2529,6 +2576,7 @@
         </w:rPr>
         <w:t>Size</w:t>
       </w:r>
+      <w:proofErr w:type="gramStart"/>
       <w:r>
         <w:rPr>
           <w:rFonts w:ascii="Consolas" w:hAnsi="Consolas" w:cs="Lucida Console"/>
@@ -2558,6 +2606,7 @@
         </w:rPr>
         <w:t>={</w:t>
       </w:r>
+      <w:proofErr w:type="gramEnd"/>
       <w:r>
         <w:rPr>
           <w:rFonts w:ascii="Consolas" w:hAnsi="Consolas"/>
@@ -2567,7 +2616,51 @@
           <w:szCs w:val="22"/>
         </w:rPr>
         <w:br/>
-        <w:t xml:space="preserve">    "$([math]::round($_.length/1mb,2)) MB"}}</w:t>
+        <w:t xml:space="preserve">    "$([math</w:t>
+      </w:r>
+      <w:proofErr w:type="gramStart"/>
+      <w:r>
+        <w:rPr>
+          <w:rFonts w:ascii="Consolas" w:hAnsi="Consolas"/>
+          <w:b/>
+          <w:bCs/>
+          <w:sz w:val="22"/>
+          <w:szCs w:val="22"/>
+        </w:rPr>
+        <w:t>]::</w:t>
+      </w:r>
+      <w:proofErr w:type="gramEnd"/>
+      <w:r>
+        <w:rPr>
+          <w:rFonts w:ascii="Consolas" w:hAnsi="Consolas"/>
+          <w:b/>
+          <w:bCs/>
+          <w:sz w:val="22"/>
+          <w:szCs w:val="22"/>
+        </w:rPr>
+        <w:t>round($</w:t>
+      </w:r>
+      <w:proofErr w:type="gramStart"/>
+      <w:r>
+        <w:rPr>
+          <w:rFonts w:ascii="Consolas" w:hAnsi="Consolas"/>
+          <w:b/>
+          <w:bCs/>
+          <w:sz w:val="22"/>
+          <w:szCs w:val="22"/>
+        </w:rPr>
+        <w:t>_.length</w:t>
+      </w:r>
+      <w:proofErr w:type="gramEnd"/>
+      <w:r>
+        <w:rPr>
+          <w:rFonts w:ascii="Consolas" w:hAnsi="Consolas"/>
+          <w:b/>
+          <w:bCs/>
+          <w:sz w:val="22"/>
+          <w:szCs w:val="22"/>
+        </w:rPr>
+        <w:t>/1mb,2)) MB"}}</w:t>
       </w:r>
       <w:r>
         <w:rPr>
@@ -2726,7 +2819,15 @@
           <w:sz w:val="22"/>
           <w:szCs w:val="22"/>
         </w:rPr>
-        <w:t xml:space="preserve">  and</w:t>
+        <w:t xml:space="preserve">  </w:t>
+      </w:r>
+      <w:proofErr w:type="gramStart"/>
+      <w:r>
+        <w:rPr>
+          <w:sz w:val="22"/>
+          <w:szCs w:val="22"/>
+        </w:rPr>
+        <w:t>and</w:t>
       </w:r>
       <w:r>
         <w:rPr>
@@ -2746,6 +2847,7 @@
         <w:t>pwsh</w:t>
       </w:r>
       <w:proofErr w:type="spellEnd"/>
+      <w:proofErr w:type="gramEnd"/>
       <w:r>
         <w:rPr>
           <w:sz w:val="22"/>

</xml_diff>